<commit_message>
PRP updated w/ ER diagram
</commit_message>
<xml_diff>
--- a/PRP.docx
+++ b/PRP.docx
@@ -80,8 +80,17 @@
           <w:i/>
           <w:iCs/>
         </w:rPr>
-        <w:t>Document created 1/22/24</w:t>
-      </w:r>
+        <w:t xml:space="preserve">Document created </w:t>
+      </w:r>
+      <w:proofErr w:type="gramStart"/>
+      <w:r>
+        <w:rPr>
+          <w:i/>
+          <w:iCs/>
+        </w:rPr>
+        <w:t>1/22/24</w:t>
+      </w:r>
+      <w:proofErr w:type="gramEnd"/>
     </w:p>
     <w:p>
       <w:pPr>
@@ -106,7 +115,15 @@
         <w:t>freelance team</w:t>
       </w:r>
       <w:r>
-        <w:t xml:space="preserve"> The Powerpuff Girls has </w:t>
+        <w:t xml:space="preserve"> The </w:t>
+      </w:r>
+      <w:proofErr w:type="spellStart"/>
+      <w:r>
+        <w:t>Powerpuff</w:t>
+      </w:r>
+      <w:proofErr w:type="spellEnd"/>
+      <w:r>
+        <w:t xml:space="preserve"> Girls has </w:t>
       </w:r>
       <w:r>
         <w:t>been tasked</w:t>
@@ -157,8 +174,21 @@
         </w:numPr>
       </w:pPr>
       <w:r>
-        <w:t>Successfully parse .csv and .yaml files and extract data into Pandas dataframe</w:t>
-      </w:r>
+        <w:t>Successfully parse .csv and .</w:t>
+      </w:r>
+      <w:proofErr w:type="spellStart"/>
+      <w:r>
+        <w:t>yaml</w:t>
+      </w:r>
+      <w:proofErr w:type="spellEnd"/>
+      <w:r>
+        <w:t xml:space="preserve"> files and extract data into Pandas </w:t>
+      </w:r>
+      <w:proofErr w:type="spellStart"/>
+      <w:r>
+        <w:t>dataframe</w:t>
+      </w:r>
+      <w:proofErr w:type="spellEnd"/>
     </w:p>
     <w:p>
       <w:pPr>
@@ -169,8 +199,13 @@
         </w:numPr>
       </w:pPr>
       <w:r>
-        <w:t>Clean data and ensure integrity and consistency</w:t>
-      </w:r>
+        <w:t xml:space="preserve">Clean data and ensure integrity and </w:t>
+      </w:r>
+      <w:proofErr w:type="gramStart"/>
+      <w:r>
+        <w:t>consistency</w:t>
+      </w:r>
+      <w:proofErr w:type="gramEnd"/>
     </w:p>
     <w:p>
       <w:pPr>
@@ -181,8 +216,13 @@
         </w:numPr>
       </w:pPr>
       <w:r>
-        <w:t>Design database schema and create database</w:t>
-      </w:r>
+        <w:t xml:space="preserve">Design database schema and create </w:t>
+      </w:r>
+      <w:proofErr w:type="gramStart"/>
+      <w:r>
+        <w:t>database</w:t>
+      </w:r>
+      <w:proofErr w:type="gramEnd"/>
     </w:p>
     <w:p>
       <w:pPr>
@@ -193,8 +233,13 @@
         </w:numPr>
       </w:pPr>
       <w:r>
-        <w:t>Implement export functionality from source files onto database</w:t>
-      </w:r>
+        <w:t xml:space="preserve">Implement export functionality from source files onto </w:t>
+      </w:r>
+      <w:proofErr w:type="gramStart"/>
+      <w:r>
+        <w:t>database</w:t>
+      </w:r>
+      <w:proofErr w:type="gramEnd"/>
     </w:p>
     <w:p>
       <w:pPr>
@@ -256,8 +301,13 @@
         </w:numPr>
       </w:pPr>
       <w:r>
-        <w:t>Objectives met</w:t>
-      </w:r>
+        <w:t xml:space="preserve">Objectives </w:t>
+      </w:r>
+      <w:proofErr w:type="gramStart"/>
+      <w:r>
+        <w:t>met</w:t>
+      </w:r>
+      <w:proofErr w:type="gramEnd"/>
     </w:p>
     <w:p>
       <w:pPr>
@@ -279,8 +329,13 @@
         <w:t>Four days</w:t>
       </w:r>
       <w:r>
-        <w:t xml:space="preserve"> for Minimum Viable Product to be available for demonstration</w:t>
-      </w:r>
+        <w:t xml:space="preserve"> for Minimum Viable Product to be available for </w:t>
+      </w:r>
+      <w:proofErr w:type="gramStart"/>
+      <w:r>
+        <w:t>demonstration</w:t>
+      </w:r>
+      <w:proofErr w:type="gramEnd"/>
     </w:p>
     <w:p>
       <w:pPr>
@@ -305,7 +360,15 @@
         <w:t xml:space="preserve">would use this management system to efficiently track and log every customer order made, along with </w:t>
       </w:r>
       <w:r>
-        <w:t>customer demographics. Data analysis conducted off of the aggregate data would point to potential trends and patterns to help grow the business.</w:t>
+        <w:t xml:space="preserve">customer demographics. Data analysis conducted </w:t>
+      </w:r>
+      <w:proofErr w:type="gramStart"/>
+      <w:r>
+        <w:t>off of</w:t>
+      </w:r>
+      <w:proofErr w:type="gramEnd"/>
+      <w:r>
+        <w:t xml:space="preserve"> the aggregate data would point to potential trends and patterns to help grow the business.</w:t>
       </w:r>
     </w:p>
     <w:p>
@@ -332,8 +395,13 @@
         </w:numPr>
       </w:pPr>
       <w:r>
-        <w:t>Monkey #32 wants to find the most loyal customer and send them a gift card</w:t>
-      </w:r>
+        <w:t xml:space="preserve">Monkey #32 wants to find the most loyal customer and send them a gift </w:t>
+      </w:r>
+      <w:proofErr w:type="gramStart"/>
+      <w:r>
+        <w:t>card</w:t>
+      </w:r>
+      <w:proofErr w:type="gramEnd"/>
     </w:p>
     <w:p>
       <w:pPr>
@@ -344,8 +412,21 @@
         </w:numPr>
       </w:pPr>
       <w:r>
-        <w:t>Mojo-Jojo wants to put in new data in database based on recent orders</w:t>
-      </w:r>
+        <w:t xml:space="preserve">The </w:t>
+      </w:r>
+      <w:proofErr w:type="spellStart"/>
+      <w:r>
+        <w:t>Rowdyruff</w:t>
+      </w:r>
+      <w:proofErr w:type="spellEnd"/>
+      <w:r>
+        <w:t xml:space="preserve"> Boys need to find the most popular </w:t>
+      </w:r>
+      <w:proofErr w:type="gramStart"/>
+      <w:r>
+        <w:t>aperitif</w:t>
+      </w:r>
+      <w:proofErr w:type="gramEnd"/>
     </w:p>
     <w:p>
       <w:pPr>
@@ -356,7 +437,47 @@
         </w:numPr>
       </w:pPr>
       <w:r>
-        <w:t>The Rowdyruff Boys need to find the most popular aperitif</w:t>
+        <w:t>Star employee HIM would like to rank the most popular st</w:t>
+      </w:r>
+      <w:r>
+        <w:t xml:space="preserve">ates from which customers placed </w:t>
+      </w:r>
+      <w:proofErr w:type="gramStart"/>
+      <w:r>
+        <w:t>orders</w:t>
+      </w:r>
+      <w:proofErr w:type="gramEnd"/>
+    </w:p>
+    <w:p>
+      <w:pPr>
+        <w:rPr>
+          <w:b/>
+          <w:bCs/>
+        </w:rPr>
+      </w:pPr>
+    </w:p>
+    <w:p>
+      <w:pPr>
+        <w:rPr>
+          <w:b/>
+          <w:bCs/>
+        </w:rPr>
+      </w:pPr>
+    </w:p>
+    <w:p>
+      <w:pPr>
+        <w:rPr>
+          <w:b/>
+          <w:bCs/>
+        </w:rPr>
+      </w:pPr>
+      <w:r>
+        <w:rPr>
+          <w:b/>
+          <w:bCs/>
+        </w:rPr>
+        <w:lastRenderedPageBreak/>
+        <w:t>Features</w:t>
       </w:r>
     </w:p>
     <w:p>
@@ -368,35 +489,27 @@
         </w:numPr>
       </w:pPr>
       <w:r>
-        <w:t>Star employee HIM would like to rank the most popular st</w:t>
-      </w:r>
-      <w:r>
-        <w:t>ates from which customers placed orders</w:t>
-      </w:r>
-    </w:p>
-    <w:p>
-      <w:pPr>
-        <w:rPr>
-          <w:b/>
-          <w:bCs/>
-        </w:rPr>
-      </w:pPr>
-    </w:p>
-    <w:p>
-      <w:pPr>
-        <w:rPr>
-          <w:b/>
-          <w:bCs/>
-        </w:rPr>
-      </w:pPr>
-      <w:r>
-        <w:rPr>
-          <w:b/>
-          <w:bCs/>
-        </w:rPr>
-        <w:lastRenderedPageBreak/>
-        <w:t>Features</w:t>
-      </w:r>
+        <w:t xml:space="preserve">Extraction of data from </w:t>
+      </w:r>
+      <w:r>
+        <w:t>.csv and .</w:t>
+      </w:r>
+      <w:proofErr w:type="spellStart"/>
+      <w:r>
+        <w:t>yaml</w:t>
+      </w:r>
+      <w:proofErr w:type="spellEnd"/>
+      <w:r>
+        <w:t xml:space="preserve"> files </w:t>
+      </w:r>
+      <w:r>
+        <w:t xml:space="preserve">and format it into Pandas </w:t>
+      </w:r>
+      <w:proofErr w:type="spellStart"/>
+      <w:r>
+        <w:t>dataframe</w:t>
+      </w:r>
+      <w:proofErr w:type="spellEnd"/>
     </w:p>
     <w:p>
       <w:pPr>
@@ -407,14 +520,13 @@
         </w:numPr>
       </w:pPr>
       <w:r>
-        <w:t xml:space="preserve">Extraction of data from </w:t>
-      </w:r>
-      <w:r>
-        <w:t xml:space="preserve">.csv and .yaml files </w:t>
-      </w:r>
-      <w:r>
-        <w:t>and format it into Pandas dataframe</w:t>
-      </w:r>
+        <w:t xml:space="preserve">Function to clean and format data to reduce redundancy and </w:t>
+      </w:r>
+      <w:proofErr w:type="gramStart"/>
+      <w:r>
+        <w:t>repetition</w:t>
+      </w:r>
+      <w:proofErr w:type="gramEnd"/>
     </w:p>
     <w:p>
       <w:pPr>
@@ -425,8 +537,15 @@
         </w:numPr>
       </w:pPr>
       <w:r>
-        <w:t>Function to clean and format data to reduce redundancy and repetition</w:t>
-      </w:r>
+        <w:t xml:space="preserve">Function will merge this cleaned data from multiple sources into one </w:t>
+      </w:r>
+      <w:proofErr w:type="spellStart"/>
+      <w:proofErr w:type="gramStart"/>
+      <w:r>
+        <w:t>dataframe</w:t>
+      </w:r>
+      <w:proofErr w:type="spellEnd"/>
+      <w:proofErr w:type="gramEnd"/>
     </w:p>
     <w:p>
       <w:pPr>
@@ -437,8 +556,31 @@
         </w:numPr>
       </w:pPr>
       <w:r>
-        <w:t>Function will merge this cleaned data from multiple sources into one dataframe</w:t>
-      </w:r>
+        <w:t>E</w:t>
+      </w:r>
+      <w:r>
+        <w:t>xport functio</w:t>
+      </w:r>
+      <w:r>
+        <w:t>n</w:t>
+      </w:r>
+      <w:r>
+        <w:t xml:space="preserve"> </w:t>
+      </w:r>
+      <w:r>
+        <w:t>will transpose merged data</w:t>
+      </w:r>
+      <w:r>
+        <w:t xml:space="preserve"> onto </w:t>
+      </w:r>
+      <w:r>
+        <w:t xml:space="preserve">created </w:t>
+      </w:r>
+      <w:proofErr w:type="gramStart"/>
+      <w:r>
+        <w:t>database</w:t>
+      </w:r>
+      <w:proofErr w:type="gramEnd"/>
     </w:p>
     <w:p>
       <w:pPr>
@@ -449,40 +591,83 @@
         </w:numPr>
       </w:pPr>
       <w:r>
-        <w:t>E</w:t>
-      </w:r>
-      <w:r>
-        <w:t>xport functio</w:t>
-      </w:r>
-      <w:r>
-        <w:t>n</w:t>
-      </w:r>
-      <w:r>
-        <w:t xml:space="preserve"> </w:t>
-      </w:r>
-      <w:r>
-        <w:t>will transpose merged data</w:t>
-      </w:r>
-      <w:r>
-        <w:t xml:space="preserve"> onto </w:t>
-      </w:r>
-      <w:r>
-        <w:t xml:space="preserve">created </w:t>
-      </w:r>
-      <w:r>
-        <w:t>database</w:t>
-      </w:r>
-    </w:p>
-    <w:p>
-      <w:pPr>
-        <w:pStyle w:val="ListParagraph"/>
-        <w:numPr>
-          <w:ilvl w:val="0"/>
-          <w:numId w:val="1"/>
-        </w:numPr>
-      </w:pPr>
-      <w:r>
-        <w:t>Function to visualize data for purposes of analysis and pattern recognition</w:t>
+        <w:t xml:space="preserve">Function to visualize data for purposes of analysis and pattern </w:t>
+      </w:r>
+      <w:proofErr w:type="gramStart"/>
+      <w:r>
+        <w:t>recognition</w:t>
+      </w:r>
+      <w:proofErr w:type="gramEnd"/>
+    </w:p>
+    <w:p>
+      <w:pPr>
+        <w:rPr>
+          <w:b/>
+          <w:bCs/>
+        </w:rPr>
+      </w:pPr>
+      <w:r>
+        <w:rPr>
+          <w:b/>
+          <w:bCs/>
+        </w:rPr>
+        <w:t>Database Diagram</w:t>
+      </w:r>
+    </w:p>
+    <w:p>
+      <w:pPr>
+        <w:rPr>
+          <w:b/>
+          <w:bCs/>
+        </w:rPr>
+      </w:pPr>
+      <w:r>
+        <w:rPr>
+          <w:b/>
+          <w:bCs/>
+          <w:noProof/>
+        </w:rPr>
+        <w:drawing>
+          <wp:inline distT="0" distB="0" distL="0" distR="0" wp14:anchorId="20B468AA" wp14:editId="118D1FD3">
+            <wp:extent cx="5943600" cy="4044315"/>
+            <wp:effectExtent l="0" t="0" r="0" b="0"/>
+            <wp:docPr id="240033217" name="Picture 1" descr="A screenshot of a computer&#10;&#10;Description automatically generated"/>
+            <wp:cNvGraphicFramePr>
+              <a:graphicFrameLocks xmlns:a="http://schemas.openxmlformats.org/drawingml/2006/main" noChangeAspect="1"/>
+            </wp:cNvGraphicFramePr>
+            <a:graphic xmlns:a="http://schemas.openxmlformats.org/drawingml/2006/main">
+              <a:graphicData uri="http://schemas.openxmlformats.org/drawingml/2006/picture">
+                <pic:pic xmlns:pic="http://schemas.openxmlformats.org/drawingml/2006/picture">
+                  <pic:nvPicPr>
+                    <pic:cNvPr id="240033217" name="Picture 1" descr="A screenshot of a computer&#10;&#10;Description automatically generated"/>
+                    <pic:cNvPicPr/>
+                  </pic:nvPicPr>
+                  <pic:blipFill>
+                    <a:blip r:embed="rId5">
+                      <a:extLst>
+                        <a:ext uri="{28A0092B-C50C-407E-A947-70E740481C1C}">
+                          <a14:useLocalDpi xmlns:a14="http://schemas.microsoft.com/office/drawing/2010/main" val="0"/>
+                        </a:ext>
+                      </a:extLst>
+                    </a:blip>
+                    <a:stretch>
+                      <a:fillRect/>
+                    </a:stretch>
+                  </pic:blipFill>
+                  <pic:spPr>
+                    <a:xfrm>
+                      <a:off x="0" y="0"/>
+                      <a:ext cx="5943600" cy="4044315"/>
+                    </a:xfrm>
+                    <a:prstGeom prst="rect">
+                      <a:avLst/>
+                    </a:prstGeom>
+                  </pic:spPr>
+                </pic:pic>
+              </a:graphicData>
+            </a:graphic>
+          </wp:inline>
+        </w:drawing>
       </w:r>
     </w:p>
     <w:p>

</xml_diff>